<commit_message>
SIN .IDEA Y WORD
</commit_message>
<xml_diff>
--- a/POO.docx
+++ b/POO.docx
@@ -6341,7 +6341,6 @@
         </w:rPr>
         <w:t xml:space="preserve">public static void </w:t>
       </w:r>
-      <w:proofErr w:type="gramStart"/>
       <w:r>
         <w:rPr>
           <w:color w:val="FFC66D"/>
@@ -6354,15 +6353,7 @@
           <w:color w:val="A9B7C6"/>
           <w:lang w:val="en-US"/>
         </w:rPr>
-        <w:t>(</w:t>
-      </w:r>
-      <w:proofErr w:type="gramEnd"/>
-      <w:r>
-        <w:rPr>
-          <w:color w:val="A9B7C6"/>
-          <w:lang w:val="en-US"/>
-        </w:rPr>
-        <w:t xml:space="preserve">String[] </w:t>
+        <w:t xml:space="preserve">(String[] </w:t>
       </w:r>
       <w:proofErr w:type="spellStart"/>
       <w:r>
@@ -9510,7 +9501,6 @@
         </w:rPr>
         <w:t xml:space="preserve">public static void </w:t>
       </w:r>
-      <w:proofErr w:type="gramStart"/>
       <w:r>
         <w:rPr>
           <w:color w:val="FFC66D"/>
@@ -9523,15 +9513,7 @@
           <w:color w:val="A9B7C6"/>
           <w:lang w:val="en-US"/>
         </w:rPr>
-        <w:t>(</w:t>
-      </w:r>
-      <w:proofErr w:type="gramEnd"/>
-      <w:r>
-        <w:rPr>
-          <w:color w:val="A9B7C6"/>
-          <w:lang w:val="en-US"/>
-        </w:rPr>
-        <w:t xml:space="preserve">String[] </w:t>
+        <w:t xml:space="preserve">(String[] </w:t>
       </w:r>
       <w:proofErr w:type="spellStart"/>
       <w:r>
@@ -13871,7 +13853,6 @@
         <w:t xml:space="preserve"> </w:t>
       </w:r>
       <w:proofErr w:type="spellStart"/>
-      <w:proofErr w:type="gramStart"/>
       <w:r>
         <w:rPr>
           <w:color w:val="FFC66D"/>
@@ -13886,7 +13867,6 @@
         <w:t>(</w:t>
       </w:r>
       <w:proofErr w:type="spellStart"/>
-      <w:proofErr w:type="gramEnd"/>
       <w:r>
         <w:rPr>
           <w:color w:val="A9B7C6"/>
@@ -18730,7 +18710,6 @@
         </w:rPr>
         <w:t xml:space="preserve">public static void </w:t>
       </w:r>
-      <w:proofErr w:type="gramStart"/>
       <w:r>
         <w:rPr>
           <w:color w:val="FFC66D"/>
@@ -18743,15 +18722,7 @@
           <w:color w:val="A9B7C6"/>
           <w:lang w:val="en-US"/>
         </w:rPr>
-        <w:t>(</w:t>
-      </w:r>
-      <w:proofErr w:type="gramEnd"/>
-      <w:r>
-        <w:rPr>
-          <w:color w:val="A9B7C6"/>
-          <w:lang w:val="en-US"/>
-        </w:rPr>
-        <w:t xml:space="preserve">String[] </w:t>
+        <w:t xml:space="preserve">(String[] </w:t>
       </w:r>
       <w:proofErr w:type="spellStart"/>
       <w:r>
@@ -24220,7 +24191,6 @@
         <w:br/>
         <w:t xml:space="preserve">    </w:t>
       </w:r>
-      <w:proofErr w:type="gramStart"/>
       <w:r>
         <w:rPr>
           <w:rFonts w:ascii="Courier New" w:eastAsia="Times New Roman" w:hAnsi="Courier New" w:cs="Courier New"/>
@@ -24246,7 +24216,6 @@
         <w:t>(</w:t>
       </w:r>
       <w:proofErr w:type="spellStart"/>
-      <w:proofErr w:type="gramEnd"/>
       <w:r>
         <w:rPr>
           <w:rFonts w:ascii="Courier New" w:eastAsia="Times New Roman" w:hAnsi="Courier New" w:cs="Courier New"/>
@@ -33930,7 +33899,6 @@
         <w:br/>
         <w:t xml:space="preserve">    </w:t>
       </w:r>
-      <w:proofErr w:type="gramStart"/>
       <w:r>
         <w:rPr>
           <w:rFonts w:ascii="Courier New" w:eastAsia="Times New Roman" w:hAnsi="Courier New" w:cs="Courier New"/>
@@ -33956,7 +33924,6 @@
         <w:t>(</w:t>
       </w:r>
       <w:proofErr w:type="spellStart"/>
-      <w:proofErr w:type="gramEnd"/>
       <w:r>
         <w:rPr>
           <w:rFonts w:ascii="Courier New" w:eastAsia="Times New Roman" w:hAnsi="Courier New" w:cs="Courier New"/>
@@ -44449,7 +44416,6 @@
         <w:br/>
       </w:r>
       <w:proofErr w:type="spellStart"/>
-      <w:proofErr w:type="gramStart"/>
       <w:r>
         <w:rPr>
           <w:rFonts w:ascii="Courier New" w:eastAsia="Times New Roman" w:hAnsi="Courier New" w:cs="Courier New"/>
@@ -44473,20 +44439,7 @@
           <w:lang w:eastAsia="es-EC"/>
           <w14:ligatures w14:val="none"/>
         </w:rPr>
-        <w:t>[</w:t>
-      </w:r>
-      <w:proofErr w:type="gramEnd"/>
-      <w:r>
-        <w:rPr>
-          <w:rFonts w:ascii="Courier New" w:eastAsia="Times New Roman" w:hAnsi="Courier New" w:cs="Courier New"/>
-          <w:color w:val="A9B7C6"/>
-          <w:kern w:val="0"/>
-          <w:sz w:val="24"/>
-          <w:szCs w:val="24"/>
-          <w:lang w:eastAsia="es-EC"/>
-          <w14:ligatures w14:val="none"/>
-        </w:rPr>
-        <w:t xml:space="preserve">] tipos = </w:t>
+        <w:t xml:space="preserve">[] tipos = </w:t>
       </w:r>
       <w:proofErr w:type="spellStart"/>
       <w:r>
@@ -45229,6 +45182,7 @@
         </w:drawing>
       </w:r>
     </w:p>
+    <w:bookmarkStart w:id="26" w:name="_Toc138842920"/>
     <w:p>
       <w:pPr>
         <w:pStyle w:val="Ttulo1"/>
@@ -45238,7 +45192,67 @@
           <w:szCs w:val="24"/>
         </w:rPr>
       </w:pPr>
-      <w:bookmarkStart w:id="26" w:name="_Toc138842920"/>
+      <w:r>
+        <w:rPr>
+          <w:sz w:val="24"/>
+          <w:szCs w:val="24"/>
+        </w:rPr>
+        <w:fldChar w:fldCharType="begin"/>
+      </w:r>
+      <w:r>
+        <w:rPr>
+          <w:sz w:val="24"/>
+          <w:szCs w:val="24"/>
+        </w:rPr>
+        <w:instrText>HYPERLINK "</w:instrText>
+      </w:r>
+      <w:r>
+        <w:rPr>
+          <w:sz w:val="24"/>
+          <w:szCs w:val="24"/>
+        </w:rPr>
+        <w:instrText>https://www.discoduroderoer.es/ejercicios-propuestos-y-resueltos-programacion-orientado-a-objetos-java/</w:instrText>
+      </w:r>
+      <w:r>
+        <w:rPr>
+          <w:sz w:val="24"/>
+          <w:szCs w:val="24"/>
+        </w:rPr>
+        <w:instrText>"</w:instrText>
+      </w:r>
+      <w:r>
+        <w:rPr>
+          <w:sz w:val="24"/>
+          <w:szCs w:val="24"/>
+        </w:rPr>
+        <w:fldChar w:fldCharType="separate"/>
+      </w:r>
+      <w:r>
+        <w:rPr>
+          <w:rStyle w:val="Hipervnculo"/>
+          <w:sz w:val="24"/>
+          <w:szCs w:val="24"/>
+        </w:rPr>
+        <w:t>https://www.discoduroderoer.es/ejercicios-propuestos-y-resueltos-programacion-orientado-a-objetos-java/</w:t>
+      </w:r>
+      <w:r>
+        <w:rPr>
+          <w:sz w:val="24"/>
+          <w:szCs w:val="24"/>
+        </w:rPr>
+        <w:fldChar w:fldCharType="end"/>
+      </w:r>
+    </w:p>
+    <w:p/>
+    <w:p>
+      <w:pPr>
+        <w:pStyle w:val="Ttulo1"/>
+        <w:jc w:val="both"/>
+        <w:rPr>
+          <w:sz w:val="24"/>
+          <w:szCs w:val="24"/>
+        </w:rPr>
+      </w:pPr>
       <w:r>
         <w:rPr>
           <w:sz w:val="24"/>
@@ -46912,6 +46926,18 @@
       <w14:ligatures w14:val="none"/>
     </w:rPr>
   </w:style>
+  <w:style w:type="character" w:styleId="Mencinsinresolver">
+    <w:name w:val="Unresolved Mention"/>
+    <w:basedOn w:val="Fuentedeprrafopredeter"/>
+    <w:uiPriority w:val="99"/>
+    <w:semiHidden/>
+    <w:unhideWhenUsed/>
+    <w:rsid w:val="00156511"/>
+    <w:rPr>
+      <w:color w:val="605E5C"/>
+      <w:shd w:val="clear" w:color="auto" w:fill="E1DFDD"/>
+    </w:rPr>
+  </w:style>
 </w:styles>
 </file>
 

</xml_diff>